<commit_message>
WAF 1. bead done
</commit_message>
<xml_diff>
--- a/waf/bead1/doc/DKC31P-bead1.docx
+++ b/waf/bead1/doc/DKC31P-bead1.docx
@@ -117,7 +117,15 @@
         </w:numPr>
       </w:pPr>
       <w:r>
-        <w:t>Az alkalmazást ASP.NET Core 2.0 MVC architektúrával készítjük el</w:t>
+        <w:t xml:space="preserve">Az alkalmazást ASP.NET </w:t>
+      </w:r>
+      <w:proofErr w:type="spellStart"/>
+      <w:r>
+        <w:t>Core</w:t>
+      </w:r>
+      <w:proofErr w:type="spellEnd"/>
+      <w:r>
+        <w:t xml:space="preserve"> 2.0 MVC architektúrával készítjük el</w:t>
       </w:r>
     </w:p>
     <w:p>
@@ -129,7 +137,39 @@
         </w:numPr>
       </w:pPr>
       <w:r>
-        <w:t>A perzisztencia réteg Transact-SQL, code-first Entity Framework 4.0 segítségével</w:t>
+        <w:t xml:space="preserve">A </w:t>
+      </w:r>
+      <w:proofErr w:type="spellStart"/>
+      <w:r>
+        <w:t>perzisztencia</w:t>
+      </w:r>
+      <w:proofErr w:type="spellEnd"/>
+      <w:r>
+        <w:t xml:space="preserve"> réteg </w:t>
+      </w:r>
+      <w:proofErr w:type="spellStart"/>
+      <w:r>
+        <w:t>Transact</w:t>
+      </w:r>
+      <w:proofErr w:type="spellEnd"/>
+      <w:r>
+        <w:t xml:space="preserve">-SQL, </w:t>
+      </w:r>
+      <w:proofErr w:type="spellStart"/>
+      <w:r>
+        <w:t>code-first</w:t>
+      </w:r>
+      <w:proofErr w:type="spellEnd"/>
+      <w:r>
+        <w:t xml:space="preserve"> </w:t>
+      </w:r>
+      <w:proofErr w:type="spellStart"/>
+      <w:r>
+        <w:t>Entity</w:t>
+      </w:r>
+      <w:proofErr w:type="spellEnd"/>
+      <w:r>
+        <w:t xml:space="preserve"> Framework 4.0 segítségével</w:t>
       </w:r>
     </w:p>
     <w:p>
@@ -141,7 +181,246 @@
         </w:numPr>
       </w:pPr>
       <w:r>
-        <w:t>A frontent Razor és ASP.NET Core cshtml</w:t>
+        <w:t xml:space="preserve">A </w:t>
+      </w:r>
+      <w:proofErr w:type="spellStart"/>
+      <w:r>
+        <w:t>frontent</w:t>
+      </w:r>
+      <w:proofErr w:type="spellEnd"/>
+      <w:r>
+        <w:t xml:space="preserve"> </w:t>
+      </w:r>
+      <w:proofErr w:type="spellStart"/>
+      <w:r>
+        <w:t>Razor</w:t>
+      </w:r>
+      <w:proofErr w:type="spellEnd"/>
+      <w:r>
+        <w:t xml:space="preserve"> és ASP.NET </w:t>
+      </w:r>
+      <w:proofErr w:type="spellStart"/>
+      <w:r>
+        <w:t>Core</w:t>
+      </w:r>
+      <w:proofErr w:type="spellEnd"/>
+      <w:r>
+        <w:t xml:space="preserve"> </w:t>
+      </w:r>
+      <w:proofErr w:type="spellStart"/>
+      <w:r>
+        <w:t>cshtml</w:t>
+      </w:r>
+      <w:proofErr w:type="spellEnd"/>
+    </w:p>
+    <w:p>
+      <w:pPr>
+        <w:pStyle w:val="Cmsor1"/>
+      </w:pPr>
+      <w:r>
+        <w:t>Tervezés</w:t>
+      </w:r>
+    </w:p>
+    <w:p>
+      <w:pPr>
+        <w:pStyle w:val="Listaszerbekezds"/>
+        <w:numPr>
+          <w:ilvl w:val="0"/>
+          <w:numId w:val="9"/>
+        </w:numPr>
+      </w:pPr>
+      <w:r>
+        <w:t>Bár az első feladat</w:t>
+      </w:r>
+      <w:r>
+        <w:t xml:space="preserve">ban nem szükséges, a </w:t>
+      </w:r>
+      <w:r>
+        <w:t xml:space="preserve">második részfeladatban a session kezeléséhez már most az </w:t>
+      </w:r>
+      <w:proofErr w:type="spellStart"/>
+      <w:r>
+        <w:rPr>
+          <w:i/>
+        </w:rPr>
+        <w:t>IdentityUser</w:t>
+      </w:r>
+      <w:proofErr w:type="spellEnd"/>
+      <w:r>
+        <w:t xml:space="preserve"> osztályból származtatjuk a szerzőket</w:t>
+      </w:r>
+      <w:r>
+        <w:t>.</w:t>
+      </w:r>
+    </w:p>
+    <w:p>
+      <w:pPr>
+        <w:pStyle w:val="Listaszerbekezds"/>
+        <w:numPr>
+          <w:ilvl w:val="0"/>
+          <w:numId w:val="9"/>
+        </w:numPr>
+      </w:pPr>
+      <w:r>
+        <w:t xml:space="preserve">Mivel a galéria és az archívum is igényel lapozás funkciót, ezt a működést elkülöníthetjük egy külön osztályba, a </w:t>
+      </w:r>
+      <w:proofErr w:type="spellStart"/>
+      <w:r>
+        <w:rPr>
+          <w:i/>
+        </w:rPr>
+        <w:t>PagingViewModel</w:t>
+      </w:r>
+      <w:proofErr w:type="spellEnd"/>
+      <w:r>
+        <w:rPr>
+          <w:i/>
+        </w:rPr>
+        <w:t>&lt;T&gt;</w:t>
+      </w:r>
+      <w:r>
+        <w:t xml:space="preserve">-be, amely </w:t>
+      </w:r>
+      <w:r>
+        <w:rPr>
+          <w:i/>
+        </w:rPr>
+        <w:t>T</w:t>
+      </w:r>
+      <w:r>
+        <w:t xml:space="preserve"> típusú elemeket aggregál oldalakon egy </w:t>
+      </w:r>
+      <w:proofErr w:type="spellStart"/>
+      <w:r>
+        <w:rPr>
+          <w:i/>
+        </w:rPr>
+        <w:t>IQueryable</w:t>
+      </w:r>
+      <w:proofErr w:type="spellEnd"/>
+      <w:r>
+        <w:rPr>
+          <w:i/>
+        </w:rPr>
+        <w:t>&lt;T&gt;</w:t>
+      </w:r>
+      <w:r>
+        <w:t xml:space="preserve"> lekérdezés alapján.</w:t>
+      </w:r>
+    </w:p>
+    <w:p>
+      <w:pPr>
+        <w:pStyle w:val="Listaszerbekezds"/>
+        <w:numPr>
+          <w:ilvl w:val="0"/>
+          <w:numId w:val="9"/>
+        </w:numPr>
+      </w:pPr>
+      <w:r>
+        <w:t xml:space="preserve">A képeket feltöltéskor majd a </w:t>
+      </w:r>
+      <w:proofErr w:type="spellStart"/>
+      <w:r>
+        <w:rPr>
+          <w:i/>
+        </w:rPr>
+        <w:t>wwwroot</w:t>
+      </w:r>
+      <w:proofErr w:type="spellEnd"/>
+      <w:r>
+        <w:rPr>
+          <w:i/>
+        </w:rPr>
+        <w:t>/</w:t>
+      </w:r>
+      <w:proofErr w:type="spellStart"/>
+      <w:r>
+        <w:rPr>
+          <w:i/>
+        </w:rPr>
+        <w:t>images</w:t>
+      </w:r>
+      <w:proofErr w:type="spellEnd"/>
+      <w:r>
+        <w:rPr>
+          <w:i/>
+        </w:rPr>
+        <w:t>/</w:t>
+      </w:r>
+      <w:proofErr w:type="spellStart"/>
+      <w:r>
+        <w:rPr>
+          <w:i/>
+        </w:rPr>
+        <w:t>articles</w:t>
+      </w:r>
+      <w:proofErr w:type="spellEnd"/>
+      <w:r>
+        <w:t xml:space="preserve"> mappába másoljuk, egyedi nevet adunk nekik, és átméretezzük őket. Az adatbázisban</w:t>
+      </w:r>
+      <w:r>
+        <w:t xml:space="preserve"> a képeknek csak a nevét tároljuk</w:t>
+      </w:r>
+      <w:r>
+        <w:t xml:space="preserve">, így a nézetben a megjelenítésük egy </w:t>
+      </w:r>
+      <w:proofErr w:type="spellStart"/>
+      <w:r>
+        <w:rPr>
+          <w:i/>
+        </w:rPr>
+        <w:t>img</w:t>
+      </w:r>
+      <w:proofErr w:type="spellEnd"/>
+      <w:r>
+        <w:t xml:space="preserve"> tag </w:t>
+      </w:r>
+      <w:proofErr w:type="spellStart"/>
+      <w:r>
+        <w:rPr>
+          <w:i/>
+        </w:rPr>
+        <w:t>src</w:t>
+      </w:r>
+      <w:proofErr w:type="spellEnd"/>
+      <w:r>
+        <w:t xml:space="preserve"> attribútumának beszúrásával történik. Ez az adatbázisos megoldással szemben cache-</w:t>
+      </w:r>
+      <w:proofErr w:type="spellStart"/>
+      <w:r>
+        <w:t>elhetővé</w:t>
+      </w:r>
+      <w:proofErr w:type="spellEnd"/>
+      <w:r>
+        <w:t xml:space="preserve"> teszi a képeket.</w:t>
+      </w:r>
+    </w:p>
+    <w:p>
+      <w:pPr>
+        <w:pStyle w:val="Listaszerbekezds"/>
+        <w:numPr>
+          <w:ilvl w:val="0"/>
+          <w:numId w:val="9"/>
+        </w:numPr>
+      </w:pPr>
+      <w:r>
+        <w:t xml:space="preserve">A képek elérési útját az </w:t>
+      </w:r>
+      <w:proofErr w:type="spellStart"/>
+      <w:r>
+        <w:rPr>
+          <w:i/>
+        </w:rPr>
+        <w:t>ImagePathConfig</w:t>
+      </w:r>
+      <w:proofErr w:type="spellEnd"/>
+      <w:r>
+        <w:t xml:space="preserve"> osztállyal juttatjuk a vezérlőb</w:t>
+      </w:r>
+      <w:bookmarkStart w:id="0" w:name="_GoBack"/>
+      <w:bookmarkEnd w:id="0"/>
+      <w:r>
+        <w:t>e.</w:t>
       </w:r>
     </w:p>
     <w:p>
@@ -206,20 +485,22 @@
         <w:pStyle w:val="Cmsor1"/>
       </w:pPr>
       <w:r>
-        <w:t>Osztálydiagram</w:t>
+        <w:t>Strukt</w:t>
+      </w:r>
+      <w:r>
+        <w:t>úradiagram</w:t>
       </w:r>
     </w:p>
     <w:p>
-      <w:bookmarkStart w:id="0" w:name="_GoBack"/>
       <w:r>
         <w:rPr>
           <w:noProof/>
         </w:rPr>
         <w:drawing>
           <wp:inline distT="0" distB="0" distL="0" distR="0">
-            <wp:extent cx="5760720" cy="3094355"/>
-            <wp:effectExtent l="0" t="0" r="0" b="0"/>
-            <wp:docPr id="4" name="Kép 4"/>
+            <wp:extent cx="3914775" cy="1362075"/>
+            <wp:effectExtent l="0" t="0" r="9525" b="9525"/>
+            <wp:docPr id="2" name="Kép 2"/>
             <wp:cNvGraphicFramePr>
               <a:graphicFrameLocks xmlns:a="http://schemas.openxmlformats.org/drawingml/2006/main" noChangeAspect="1"/>
             </wp:cNvGraphicFramePr>
@@ -227,7 +508,7 @@
               <a:graphicData uri="http://schemas.openxmlformats.org/drawingml/2006/picture">
                 <pic:pic xmlns:pic="http://schemas.openxmlformats.org/drawingml/2006/picture">
                   <pic:nvPicPr>
-                    <pic:cNvPr id="4" name="class.jpg"/>
+                    <pic:cNvPr id="2" name="component.jpg"/>
                     <pic:cNvPicPr/>
                   </pic:nvPicPr>
                   <pic:blipFill>
@@ -245,7 +526,7 @@
                   <pic:spPr>
                     <a:xfrm>
                       <a:off x="0" y="0"/>
-                      <a:ext cx="5760720" cy="3094355"/>
+                      <a:ext cx="3914775" cy="1362075"/>
                     </a:xfrm>
                     <a:prstGeom prst="rect">
                       <a:avLst/>
@@ -257,10 +538,116 @@
           </wp:inline>
         </w:drawing>
       </w:r>
-      <w:bookmarkEnd w:id="0"/>
+    </w:p>
+    <w:p>
+      <w:pPr>
+        <w:pStyle w:val="Cmsor1"/>
+      </w:pPr>
+      <w:r>
+        <w:t>Entitásdiagram</w:t>
+      </w:r>
+    </w:p>
+    <w:p>
+      <w:r>
+        <w:rPr>
+          <w:noProof/>
+        </w:rPr>
+        <w:drawing>
+          <wp:inline distT="0" distB="0" distL="0" distR="0" wp14:anchorId="4D5B9B71" wp14:editId="0FAA358B">
+            <wp:extent cx="5123262" cy="3307080"/>
+            <wp:effectExtent l="0" t="0" r="1270" b="7620"/>
+            <wp:docPr id="6" name="Kép 6"/>
+            <wp:cNvGraphicFramePr>
+              <a:graphicFrameLocks xmlns:a="http://schemas.openxmlformats.org/drawingml/2006/main" noChangeAspect="1"/>
+            </wp:cNvGraphicFramePr>
+            <a:graphic xmlns:a="http://schemas.openxmlformats.org/drawingml/2006/main">
+              <a:graphicData uri="http://schemas.openxmlformats.org/drawingml/2006/picture">
+                <pic:pic xmlns:pic="http://schemas.openxmlformats.org/drawingml/2006/picture">
+                  <pic:nvPicPr>
+                    <pic:cNvPr id="1" name=""/>
+                    <pic:cNvPicPr/>
+                  </pic:nvPicPr>
+                  <pic:blipFill>
+                    <a:blip r:embed="rId9"/>
+                    <a:stretch>
+                      <a:fillRect/>
+                    </a:stretch>
+                  </pic:blipFill>
+                  <pic:spPr>
+                    <a:xfrm>
+                      <a:off x="0" y="0"/>
+                      <a:ext cx="5138465" cy="3316894"/>
+                    </a:xfrm>
+                    <a:prstGeom prst="rect">
+                      <a:avLst/>
+                    </a:prstGeom>
+                  </pic:spPr>
+                </pic:pic>
+              </a:graphicData>
+            </a:graphic>
+          </wp:inline>
+        </w:drawing>
+      </w:r>
+    </w:p>
+    <w:p>
+      <w:pPr>
+        <w:pStyle w:val="Cmsor1"/>
+      </w:pPr>
+      <w:r>
+        <w:lastRenderedPageBreak/>
+        <w:t>Osztálydiagram</w:t>
+      </w:r>
+    </w:p>
+    <w:p>
+      <w:r>
+        <w:rPr>
+          <w:noProof/>
+        </w:rPr>
+        <w:drawing>
+          <wp:inline distT="0" distB="0" distL="0" distR="0">
+            <wp:extent cx="5760720" cy="6869430"/>
+            <wp:effectExtent l="0" t="0" r="0" b="7620"/>
+            <wp:docPr id="1" name="Kép 1"/>
+            <wp:cNvGraphicFramePr>
+              <a:graphicFrameLocks xmlns:a="http://schemas.openxmlformats.org/drawingml/2006/main" noChangeAspect="1"/>
+            </wp:cNvGraphicFramePr>
+            <a:graphic xmlns:a="http://schemas.openxmlformats.org/drawingml/2006/main">
+              <a:graphicData uri="http://schemas.openxmlformats.org/drawingml/2006/picture">
+                <pic:pic xmlns:pic="http://schemas.openxmlformats.org/drawingml/2006/picture">
+                  <pic:nvPicPr>
+                    <pic:cNvPr id="1" name="class.jpg"/>
+                    <pic:cNvPicPr/>
+                  </pic:nvPicPr>
+                  <pic:blipFill>
+                    <a:blip r:embed="rId10">
+                      <a:extLst>
+                        <a:ext uri="{28A0092B-C50C-407E-A947-70E740481C1C}">
+                          <a14:useLocalDpi xmlns:a14="http://schemas.microsoft.com/office/drawing/2010/main" val="0"/>
+                        </a:ext>
+                      </a:extLst>
+                    </a:blip>
+                    <a:stretch>
+                      <a:fillRect/>
+                    </a:stretch>
+                  </pic:blipFill>
+                  <pic:spPr>
+                    <a:xfrm>
+                      <a:off x="0" y="0"/>
+                      <a:ext cx="5760720" cy="6869430"/>
+                    </a:xfrm>
+                    <a:prstGeom prst="rect">
+                      <a:avLst/>
+                    </a:prstGeom>
+                  </pic:spPr>
+                </pic:pic>
+              </a:graphicData>
+            </a:graphic>
+          </wp:inline>
+        </w:drawing>
+      </w:r>
     </w:p>
     <w:sectPr>
-      <w:headerReference w:type="default" r:id="rId9"/>
+      <w:headerReference w:type="default" r:id="rId11"/>
       <w:pgSz w:w="11906" w:h="16838"/>
       <w:pgMar w:top="1417" w:right="1417" w:bottom="1417" w:left="1417" w:header="708" w:footer="708" w:gutter="0"/>
       <w:cols w:space="708"/>
@@ -335,6 +722,7 @@
           <w:docPartUnique/>
         </w:docPartObj>
       </w:sdtPr>
+      <w:sdtEndPr/>
       <w:sdtContent>
         <w:r>
           <w:t>Abonyi-Tóth Ádám – DKC31P</w:t>
@@ -1069,6 +1457,119 @@
     </w:lvl>
   </w:abstractNum>
   <w:abstractNum w:abstractNumId="6" w15:restartNumberingAfterBreak="0">
+    <w:nsid w:val="6EA62170"/>
+    <w:multiLevelType w:val="hybridMultilevel"/>
+    <w:tmpl w:val="D5E69510"/>
+    <w:lvl w:ilvl="0" w:tplc="040E0001">
+      <w:start w:val="1"/>
+      <w:numFmt w:val="bullet"/>
+      <w:lvlText w:val=""/>
+      <w:lvlJc w:val="left"/>
+      <w:pPr>
+        <w:ind w:left="720" w:hanging="360"/>
+      </w:pPr>
+      <w:rPr>
+        <w:rFonts w:ascii="Symbol" w:hAnsi="Symbol" w:hint="default"/>
+      </w:rPr>
+    </w:lvl>
+    <w:lvl w:ilvl="1" w:tplc="040E0003" w:tentative="1">
+      <w:start w:val="1"/>
+      <w:numFmt w:val="bullet"/>
+      <w:lvlText w:val="o"/>
+      <w:lvlJc w:val="left"/>
+      <w:pPr>
+        <w:ind w:left="1440" w:hanging="360"/>
+      </w:pPr>
+      <w:rPr>
+        <w:rFonts w:ascii="Courier New" w:hAnsi="Courier New" w:cs="Courier New" w:hint="default"/>
+      </w:rPr>
+    </w:lvl>
+    <w:lvl w:ilvl="2" w:tplc="040E0005" w:tentative="1">
+      <w:start w:val="1"/>
+      <w:numFmt w:val="bullet"/>
+      <w:lvlText w:val=""/>
+      <w:lvlJc w:val="left"/>
+      <w:pPr>
+        <w:ind w:left="2160" w:hanging="360"/>
+      </w:pPr>
+      <w:rPr>
+        <w:rFonts w:ascii="Wingdings" w:hAnsi="Wingdings" w:hint="default"/>
+      </w:rPr>
+    </w:lvl>
+    <w:lvl w:ilvl="3" w:tplc="040E0001" w:tentative="1">
+      <w:start w:val="1"/>
+      <w:numFmt w:val="bullet"/>
+      <w:lvlText w:val=""/>
+      <w:lvlJc w:val="left"/>
+      <w:pPr>
+        <w:ind w:left="2880" w:hanging="360"/>
+      </w:pPr>
+      <w:rPr>
+        <w:rFonts w:ascii="Symbol" w:hAnsi="Symbol" w:hint="default"/>
+      </w:rPr>
+    </w:lvl>
+    <w:lvl w:ilvl="4" w:tplc="040E0003" w:tentative="1">
+      <w:start w:val="1"/>
+      <w:numFmt w:val="bullet"/>
+      <w:lvlText w:val="o"/>
+      <w:lvlJc w:val="left"/>
+      <w:pPr>
+        <w:ind w:left="3600" w:hanging="360"/>
+      </w:pPr>
+      <w:rPr>
+        <w:rFonts w:ascii="Courier New" w:hAnsi="Courier New" w:cs="Courier New" w:hint="default"/>
+      </w:rPr>
+    </w:lvl>
+    <w:lvl w:ilvl="5" w:tplc="040E0005" w:tentative="1">
+      <w:start w:val="1"/>
+      <w:numFmt w:val="bullet"/>
+      <w:lvlText w:val=""/>
+      <w:lvlJc w:val="left"/>
+      <w:pPr>
+        <w:ind w:left="4320" w:hanging="360"/>
+      </w:pPr>
+      <w:rPr>
+        <w:rFonts w:ascii="Wingdings" w:hAnsi="Wingdings" w:hint="default"/>
+      </w:rPr>
+    </w:lvl>
+    <w:lvl w:ilvl="6" w:tplc="040E0001" w:tentative="1">
+      <w:start w:val="1"/>
+      <w:numFmt w:val="bullet"/>
+      <w:lvlText w:val=""/>
+      <w:lvlJc w:val="left"/>
+      <w:pPr>
+        <w:ind w:left="5040" w:hanging="360"/>
+      </w:pPr>
+      <w:rPr>
+        <w:rFonts w:ascii="Symbol" w:hAnsi="Symbol" w:hint="default"/>
+      </w:rPr>
+    </w:lvl>
+    <w:lvl w:ilvl="7" w:tplc="040E0003" w:tentative="1">
+      <w:start w:val="1"/>
+      <w:numFmt w:val="bullet"/>
+      <w:lvlText w:val="o"/>
+      <w:lvlJc w:val="left"/>
+      <w:pPr>
+        <w:ind w:left="5760" w:hanging="360"/>
+      </w:pPr>
+      <w:rPr>
+        <w:rFonts w:ascii="Courier New" w:hAnsi="Courier New" w:cs="Courier New" w:hint="default"/>
+      </w:rPr>
+    </w:lvl>
+    <w:lvl w:ilvl="8" w:tplc="040E0005" w:tentative="1">
+      <w:start w:val="1"/>
+      <w:numFmt w:val="bullet"/>
+      <w:lvlText w:val=""/>
+      <w:lvlJc w:val="left"/>
+      <w:pPr>
+        <w:ind w:left="6480" w:hanging="360"/>
+      </w:pPr>
+      <w:rPr>
+        <w:rFonts w:ascii="Wingdings" w:hAnsi="Wingdings" w:hint="default"/>
+      </w:rPr>
+    </w:lvl>
+  </w:abstractNum>
+  <w:abstractNum w:abstractNumId="7" w15:restartNumberingAfterBreak="0">
     <w:nsid w:val="6F0E3998"/>
     <w:multiLevelType w:val="hybridMultilevel"/>
     <w:tmpl w:val="852C574C"/>
@@ -1181,7 +1682,7 @@
       </w:rPr>
     </w:lvl>
   </w:abstractNum>
-  <w:abstractNum w:abstractNumId="7" w15:restartNumberingAfterBreak="0">
+  <w:abstractNum w:abstractNumId="8" w15:restartNumberingAfterBreak="0">
     <w:nsid w:val="7090230A"/>
     <w:multiLevelType w:val="hybridMultilevel"/>
     <w:tmpl w:val="CA107A7A"/>
@@ -1307,7 +1808,7 @@
     <w:abstractNumId w:val="2"/>
   </w:num>
   <w:num w:numId="5">
-    <w:abstractNumId w:val="6"/>
+    <w:abstractNumId w:val="7"/>
   </w:num>
   <w:num w:numId="6">
     <w:abstractNumId w:val="3"/>
@@ -1316,7 +1817,10 @@
     <w:abstractNumId w:val="1"/>
   </w:num>
   <w:num w:numId="8">
-    <w:abstractNumId w:val="7"/>
+    <w:abstractNumId w:val="8"/>
+  </w:num>
+  <w:num w:numId="9">
+    <w:abstractNumId w:val="6"/>
   </w:num>
 </w:numbering>
 </file>

</xml_diff>